<commit_message>
Small Update to Weekly Project Report
</commit_message>
<xml_diff>
--- a/Project Status Report - Week 3.docx
+++ b/Project Status Report - Week 3.docx
@@ -294,6 +294,13 @@
               </w:rPr>
               <w:t>/</w:t>
             </w:r>
+            <w:r>
+              <w:rPr>
+                <w:i/>
+                <w:color w:val="2E74B5" w:themeColor="accent1" w:themeShade="BF"/>
+              </w:rPr>
+              <w:t>Test/Release Phase</w:t>
+            </w:r>
           </w:p>
         </w:tc>
       </w:tr>
@@ -1424,6 +1431,42 @@
           <w:szCs w:val="20"/>
         </w:rPr>
       </w:pPr>
+    </w:p>
+    <w:p>
+      <w:pPr>
+        <w:spacing w:before="120"/>
+        <w:rPr>
+          <w:rFonts w:ascii="Times New Roman" w:eastAsia="Times New Roman" w:hAnsi="Times New Roman" w:cs="Times New Roman"/>
+          <w:sz w:val="20"/>
+          <w:szCs w:val="20"/>
+        </w:rPr>
+      </w:pPr>
+      <w:r>
+        <w:rPr>
+          <w:rFonts w:ascii="Times New Roman" w:eastAsia="Times New Roman" w:hAnsi="Times New Roman" w:cs="Times New Roman"/>
+          <w:sz w:val="20"/>
+          <w:szCs w:val="20"/>
+        </w:rPr>
+        <w:t xml:space="preserve">Note:  I’m not exactly sure how everything is supposed to be submitted… whether or not leaving it on </w:t>
+      </w:r>
+      <w:proofErr w:type="spellStart"/>
+      <w:r>
+        <w:rPr>
+          <w:rFonts w:ascii="Times New Roman" w:eastAsia="Times New Roman" w:hAnsi="Times New Roman" w:cs="Times New Roman"/>
+          <w:sz w:val="20"/>
+          <w:szCs w:val="20"/>
+        </w:rPr>
+        <w:t>Github</w:t>
+      </w:r>
+      <w:proofErr w:type="spellEnd"/>
+      <w:r>
+        <w:rPr>
+          <w:rFonts w:ascii="Times New Roman" w:eastAsia="Times New Roman" w:hAnsi="Times New Roman" w:cs="Times New Roman"/>
+          <w:sz w:val="20"/>
+          <w:szCs w:val="20"/>
+        </w:rPr>
+        <w:t xml:space="preserve"> is fine or not… honestly.  With everything that’s gone wrong so far, I’m really freaking out…  </w:t>
+      </w:r>
     </w:p>
     <w:sectPr>
       <w:pgSz w:w="15840" w:h="12240" w:orient="landscape"/>
@@ -2307,12 +2350,12 @@
 </file>
 
 <file path=customXml/item1.xml><?xml version="1.0" encoding="utf-8"?>
-<?mso-contentType ?>
-<FormTemplates xmlns="http://schemas.microsoft.com/sharepoint/v3/contenttype/forms">
-  <Display>DocumentLibraryForm</Display>
-  <Edit>DocumentLibraryForm</Edit>
-  <New>DocumentLibraryForm</New>
-</FormTemplates>
+<p:properties xmlns:p="http://schemas.microsoft.com/office/2006/metadata/properties" xmlns:xsi="http://www.w3.org/2001/XMLSchema-instance" xmlns:pc="http://schemas.microsoft.com/office/infopath/2007/PartnerControls">
+  <documentManagement>
+    <_ip_UnifiedCompliancePolicyUIAction xmlns="http://schemas.microsoft.com/sharepoint/v3" xsi:nil="true"/>
+    <_ip_UnifiedCompliancePolicyProperties xmlns="http://schemas.microsoft.com/sharepoint/v3" xsi:nil="true"/>
+  </documentManagement>
+</p:properties>
 </file>
 
 <file path=customXml/item2.xml><?xml version="1.0" encoding="utf-8"?>
@@ -2550,18 +2593,20 @@
 </file>
 
 <file path=customXml/item3.xml><?xml version="1.0" encoding="utf-8"?>
-<p:properties xmlns:p="http://schemas.microsoft.com/office/2006/metadata/properties" xmlns:xsi="http://www.w3.org/2001/XMLSchema-instance" xmlns:pc="http://schemas.microsoft.com/office/infopath/2007/PartnerControls">
-  <documentManagement>
-    <_ip_UnifiedCompliancePolicyUIAction xmlns="http://schemas.microsoft.com/sharepoint/v3" xsi:nil="true"/>
-    <_ip_UnifiedCompliancePolicyProperties xmlns="http://schemas.microsoft.com/sharepoint/v3" xsi:nil="true"/>
-  </documentManagement>
-</p:properties>
+<?mso-contentType ?>
+<FormTemplates xmlns="http://schemas.microsoft.com/sharepoint/v3/contenttype/forms">
+  <Display>DocumentLibraryForm</Display>
+  <Edit>DocumentLibraryForm</Edit>
+  <New>DocumentLibraryForm</New>
+</FormTemplates>
 </file>
 
 <file path=customXml/itemProps1.xml><?xml version="1.0" encoding="utf-8"?>
-<ds:datastoreItem xmlns:ds="http://schemas.openxmlformats.org/officeDocument/2006/customXml" ds:itemID="{F3E7A204-4E28-4FD8-9765-7B79CE974F1C}">
+<ds:datastoreItem xmlns:ds="http://schemas.openxmlformats.org/officeDocument/2006/customXml" ds:itemID="{D0BC7728-A962-4D64-B2B4-153C919B0C37}">
   <ds:schemaRefs>
-    <ds:schemaRef ds:uri="http://schemas.microsoft.com/sharepoint/v3/contenttype/forms"/>
+    <ds:schemaRef ds:uri="http://schemas.microsoft.com/office/2006/metadata/properties"/>
+    <ds:schemaRef ds:uri="http://schemas.microsoft.com/office/infopath/2007/PartnerControls"/>
+    <ds:schemaRef ds:uri="http://schemas.microsoft.com/sharepoint/v3"/>
   </ds:schemaRefs>
 </ds:datastoreItem>
 </file>
@@ -2587,11 +2632,9 @@
 </file>
 
 <file path=customXml/itemProps3.xml><?xml version="1.0" encoding="utf-8"?>
-<ds:datastoreItem xmlns:ds="http://schemas.openxmlformats.org/officeDocument/2006/customXml" ds:itemID="{D0BC7728-A962-4D64-B2B4-153C919B0C37}">
+<ds:datastoreItem xmlns:ds="http://schemas.openxmlformats.org/officeDocument/2006/customXml" ds:itemID="{F3E7A204-4E28-4FD8-9765-7B79CE974F1C}">
   <ds:schemaRefs>
-    <ds:schemaRef ds:uri="http://schemas.microsoft.com/office/2006/metadata/properties"/>
-    <ds:schemaRef ds:uri="http://schemas.microsoft.com/office/infopath/2007/PartnerControls"/>
-    <ds:schemaRef ds:uri="http://schemas.microsoft.com/sharepoint/v3"/>
+    <ds:schemaRef ds:uri="http://schemas.microsoft.com/sharepoint/v3/contenttype/forms"/>
   </ds:schemaRefs>
 </ds:datastoreItem>
 </file>
</xml_diff>